<commit_message>
[Modified] - Weekly diary format
</commit_message>
<xml_diff>
--- a/Installer Script/WordTemplates/WeeklyDiary.docx
+++ b/Installer Script/WordTemplates/WeeklyDiary.docx
@@ -112,40 +112,86 @@
     </w:p>
     <w:p>
       <w:pPr>
-        <w:pStyle w:val="NoSpacing"/>
-        <w:jc w:val="both"/>
-      </w:pPr>
-      <w:r>
-        <w:tab/>
-      </w:r>
-      <w:r>
-        <w:tab/>
-      </w:r>
-      <w:r>
-        <w:tab/>
-      </w:r>
-      <w:r>
-        <w:tab/>
-      </w:r>
-      <w:r>
-        <w:tab/>
-      </w:r>
-      <w:r>
-        <w:tab/>
-      </w:r>
-      <w:r>
-        <w:tab/>
-        <w:t>Date of receipt by Dy. Director</w:t>
-      </w:r>
-      <w:r>
-        <w:tab/>
-        <w:t>:</w:t>
-      </w:r>
-    </w:p>
-    <w:p>
-      <w:pPr>
-        <w:pStyle w:val="NoSpacing"/>
-        <w:jc w:val="both"/>
+        <w:rPr>
+          <w:b/>
+        </w:rPr>
+      </w:pPr>
+      <w:r>
+        <w:rPr>
+          <w:b/>
+        </w:rPr>
+        <w:t xml:space="preserve">Weekly Diary of </w:t>
+      </w:r>
+      <w:bookmarkStart w:id="1" w:name="name"/>
+      <w:r>
+        <w:rPr>
+          <w:b/>
+        </w:rPr>
+        <w:t>Name</w:t>
+      </w:r>
+      <w:bookmarkEnd w:id="1"/>
+      <w:r>
+        <w:rPr>
+          <w:b/>
+        </w:rPr>
+        <w:t xml:space="preserve">, </w:t>
+      </w:r>
+      <w:bookmarkStart w:id="2" w:name="office"/>
+      <w:r>
+        <w:rPr>
+          <w:b/>
+        </w:rPr>
+        <w:t>Office</w:t>
+      </w:r>
+      <w:bookmarkEnd w:id="2"/>
+      <w:r>
+        <w:rPr>
+          <w:b/>
+        </w:rPr>
+        <w:t xml:space="preserve">, </w:t>
+      </w:r>
+      <w:bookmarkStart w:id="3" w:name="district2"/>
+      <w:r>
+        <w:rPr>
+          <w:b/>
+        </w:rPr>
+        <w:t>District</w:t>
+      </w:r>
+      <w:bookmarkEnd w:id="3"/>
+      <w:r>
+        <w:rPr>
+          <w:b/>
+        </w:rPr>
+        <w:t xml:space="preserve"> for the period from </w:t>
+      </w:r>
+      <w:bookmarkStart w:id="4" w:name="fromdt"/>
+      <w:r>
+        <w:rPr>
+          <w:b/>
+        </w:rPr>
+        <w:t>date</w:t>
+      </w:r>
+      <w:bookmarkEnd w:id="4"/>
+      <w:r>
+        <w:rPr>
+          <w:b/>
+        </w:rPr>
+        <w:t xml:space="preserve"> to </w:t>
+      </w:r>
+      <w:bookmarkStart w:id="5" w:name="todt"/>
+      <w:r>
+        <w:rPr>
+          <w:b/>
+        </w:rPr>
+        <w:t>date</w:t>
+      </w:r>
+      <w:bookmarkEnd w:id="5"/>
+    </w:p>
+    <w:p>
+      <w:pPr>
+        <w:rPr>
+          <w:b/>
+        </w:rPr>
       </w:pPr>
     </w:p>
     <w:p>
@@ -155,7 +201,7 @@
         <w:jc w:val="both"/>
       </w:pPr>
       <w:r>
-        <w:t>Date of receipt by Director</w:t>
+        <w:t>Date of receipt by Dy. Director</w:t>
       </w:r>
       <w:r>
         <w:tab/>
@@ -171,84 +217,23 @@
     <w:p>
       <w:pPr>
         <w:pStyle w:val="NoSpacing"/>
-      </w:pPr>
-    </w:p>
-    <w:p>
-      <w:pPr>
-        <w:rPr>
-          <w:b/>
-        </w:rPr>
-      </w:pPr>
-      <w:r>
-        <w:rPr>
-          <w:b/>
-        </w:rPr>
-        <w:t xml:space="preserve">Weekly Diary of </w:t>
-      </w:r>
-      <w:bookmarkStart w:id="1" w:name="name"/>
-      <w:r>
-        <w:rPr>
-          <w:b/>
-        </w:rPr>
-        <w:t>Name</w:t>
-      </w:r>
-      <w:bookmarkEnd w:id="1"/>
-      <w:r>
-        <w:rPr>
-          <w:b/>
-        </w:rPr>
-        <w:t xml:space="preserve">, </w:t>
-      </w:r>
-      <w:bookmarkStart w:id="2" w:name="office"/>
-      <w:r>
-        <w:rPr>
-          <w:b/>
-        </w:rPr>
-        <w:t>Office</w:t>
-      </w:r>
-      <w:bookmarkEnd w:id="2"/>
-      <w:r>
-        <w:rPr>
-          <w:b/>
-        </w:rPr>
-        <w:t xml:space="preserve">, </w:t>
-      </w:r>
-      <w:bookmarkStart w:id="3" w:name="district2"/>
-      <w:r>
-        <w:rPr>
-          <w:b/>
-        </w:rPr>
-        <w:t>District</w:t>
-      </w:r>
-      <w:bookmarkEnd w:id="3"/>
-      <w:r>
-        <w:rPr>
-          <w:b/>
-        </w:rPr>
-        <w:t xml:space="preserve"> for the period from </w:t>
-      </w:r>
-      <w:bookmarkStart w:id="4" w:name="fromdt"/>
-      <w:r>
-        <w:rPr>
-          <w:b/>
-        </w:rPr>
-        <w:t>date</w:t>
-      </w:r>
-      <w:bookmarkEnd w:id="4"/>
-      <w:r>
-        <w:rPr>
-          <w:b/>
-        </w:rPr>
-        <w:t xml:space="preserve"> to </w:t>
-      </w:r>
-      <w:bookmarkStart w:id="5" w:name="todt"/>
-      <w:r>
-        <w:rPr>
-          <w:b/>
-        </w:rPr>
-        <w:t>date</w:t>
-      </w:r>
-      <w:bookmarkEnd w:id="5"/>
+        <w:ind w:left="4320" w:firstLine="720"/>
+        <w:jc w:val="both"/>
+      </w:pPr>
+      <w:r>
+        <w:t>Date of receipt by Director</w:t>
+      </w:r>
+      <w:r>
+        <w:tab/>
+        <w:t>:</w:t>
+      </w:r>
+    </w:p>
+    <w:p>
+      <w:pPr>
+        <w:rPr>
+          <w:b/>
+        </w:rPr>
+      </w:pPr>
     </w:p>
     <w:tbl>
       <w:tblPr>

</xml_diff>

<commit_message>
Weekly diary - select any date and get the week
</commit_message>
<xml_diff>
--- a/Installer Script/WordTemplates/WeeklyDiary.docx
+++ b/Installer Script/WordTemplates/WeeklyDiary.docx
@@ -47,19 +47,11 @@
       <w:r>
         <w:t xml:space="preserve">TESTER INSPECTOR, </w:t>
       </w:r>
-      <w:r>
-        <w:t>SDFPB</w:t>
-      </w:r>
-      <w:r>
-        <w:t xml:space="preserve">, </w:t>
-      </w:r>
-      <w:bookmarkStart w:id="0" w:name="district1"/>
-      <w:proofErr w:type="gramStart"/>
-      <w:r>
-        <w:t>District1</w:t>
+      <w:bookmarkStart w:id="0" w:name="unit1"/>
+      <w:r>
+        <w:t>Unit</w:t>
       </w:r>
       <w:bookmarkEnd w:id="0"/>
-      <w:proofErr w:type="gramEnd"/>
     </w:p>
     <w:p>
       <w:pPr>
@@ -117,79 +109,18 @@
           <w:b/>
         </w:rPr>
       </w:pPr>
+      <w:bookmarkStart w:id="1" w:name="header"/>
       <w:r>
         <w:rPr>
           <w:b/>
         </w:rPr>
-        <w:t xml:space="preserve">Weekly Diary of </w:t>
-      </w:r>
-      <w:bookmarkStart w:id="1" w:name="name"/>
-      <w:r>
-        <w:rPr>
-          <w:b/>
-        </w:rPr>
-        <w:t>Name</w:t>
+        <w:t>Weekly Diary Header</w:t>
       </w:r>
       <w:bookmarkEnd w:id="1"/>
-      <w:r>
-        <w:rPr>
-          <w:b/>
-        </w:rPr>
-        <w:t xml:space="preserve">, </w:t>
-      </w:r>
-      <w:bookmarkStart w:id="2" w:name="office"/>
-      <w:r>
-        <w:rPr>
-          <w:b/>
-        </w:rPr>
-        <w:t>Office</w:t>
-      </w:r>
-      <w:bookmarkEnd w:id="2"/>
-      <w:r>
-        <w:rPr>
-          <w:b/>
-        </w:rPr>
-        <w:t xml:space="preserve">, </w:t>
-      </w:r>
-      <w:bookmarkStart w:id="3" w:name="district2"/>
-      <w:r>
-        <w:rPr>
-          <w:b/>
-        </w:rPr>
-        <w:t>District</w:t>
-      </w:r>
-      <w:bookmarkEnd w:id="3"/>
-      <w:r>
-        <w:rPr>
-          <w:b/>
-        </w:rPr>
-        <w:t xml:space="preserve"> for the period from </w:t>
-      </w:r>
-      <w:bookmarkStart w:id="4" w:name="fromdt"/>
-      <w:r>
-        <w:rPr>
-          <w:b/>
-        </w:rPr>
-        <w:t>date</w:t>
-      </w:r>
-      <w:bookmarkEnd w:id="4"/>
-      <w:r>
-        <w:rPr>
-          <w:b/>
-        </w:rPr>
-        <w:t xml:space="preserve"> to </w:t>
-      </w:r>
-      <w:bookmarkStart w:id="5" w:name="todt"/>
-      <w:r>
-        <w:rPr>
-          <w:b/>
-        </w:rPr>
-        <w:t>date</w:t>
-      </w:r>
-      <w:bookmarkEnd w:id="5"/>
-    </w:p>
-    <w:p>
-      <w:pPr>
+    </w:p>
+    <w:p>
+      <w:pPr>
+        <w:jc w:val="center"/>
         <w:rPr>
           <w:b/>
         </w:rPr>
@@ -569,15 +500,24 @@
       <w:r>
         <w:tab/>
       </w:r>
-      <w:bookmarkStart w:id="6" w:name="tiname"/>
-      <w:r>
-        <w:rPr>
-          <w:sz w:val="24"/>
-          <w:szCs w:val="24"/>
-        </w:rPr>
-        <w:t>TI Name</w:t>
-      </w:r>
-      <w:bookmarkEnd w:id="6"/>
+      <w:bookmarkStart w:id="2" w:name="officername"/>
+      <w:proofErr w:type="spellStart"/>
+      <w:r>
+        <w:rPr>
+          <w:sz w:val="24"/>
+          <w:szCs w:val="24"/>
+        </w:rPr>
+        <w:t>Officer</w:t>
+      </w:r>
+      <w:r>
+        <w:rPr>
+          <w:sz w:val="24"/>
+          <w:szCs w:val="24"/>
+        </w:rPr>
+        <w:t>Name</w:t>
+      </w:r>
+      <w:bookmarkEnd w:id="2"/>
+      <w:proofErr w:type="spellEnd"/>
     </w:p>
     <w:p>
       <w:pPr>
@@ -651,22 +591,15 @@
         </w:rPr>
         <w:tab/>
       </w:r>
-      <w:bookmarkStart w:id="7" w:name="ti"/>
-      <w:r>
-        <w:rPr>
-          <w:sz w:val="24"/>
-          <w:szCs w:val="24"/>
-        </w:rPr>
-        <w:t>T</w:t>
-      </w:r>
-      <w:r>
-        <w:rPr>
-          <w:sz w:val="24"/>
-          <w:szCs w:val="24"/>
-        </w:rPr>
-        <w:t>ester Inspector</w:t>
-      </w:r>
-      <w:bookmarkEnd w:id="7"/>
+      <w:bookmarkStart w:id="3" w:name="designation"/>
+      <w:r>
+        <w:rPr>
+          <w:sz w:val="24"/>
+          <w:szCs w:val="24"/>
+        </w:rPr>
+        <w:t>Designation</w:t>
+      </w:r>
+      <w:bookmarkEnd w:id="3"/>
     </w:p>
     <w:p>
       <w:pPr>
@@ -740,99 +673,15 @@
         </w:rPr>
         <w:tab/>
       </w:r>
-      <w:bookmarkStart w:id="8" w:name="sdfpb"/>
-      <w:r>
-        <w:rPr>
-          <w:sz w:val="24"/>
-          <w:szCs w:val="24"/>
-        </w:rPr>
-        <w:t>Single Digit Fingerprint Bureau</w:t>
-      </w:r>
-      <w:bookmarkEnd w:id="8"/>
-    </w:p>
-    <w:p>
-      <w:pPr>
-        <w:pStyle w:val="NoSpacing"/>
-        <w:spacing w:line="276" w:lineRule="auto"/>
-        <w:rPr>
-          <w:sz w:val="24"/>
-          <w:szCs w:val="24"/>
-        </w:rPr>
-      </w:pPr>
-      <w:r>
-        <w:rPr>
-          <w:sz w:val="24"/>
-          <w:szCs w:val="24"/>
-        </w:rPr>
-        <w:tab/>
-      </w:r>
-      <w:r>
-        <w:rPr>
-          <w:sz w:val="24"/>
-          <w:szCs w:val="24"/>
-        </w:rPr>
-        <w:tab/>
-      </w:r>
-      <w:r>
-        <w:rPr>
-          <w:sz w:val="24"/>
-          <w:szCs w:val="24"/>
-        </w:rPr>
-        <w:tab/>
-      </w:r>
-      <w:r>
-        <w:rPr>
-          <w:sz w:val="24"/>
-          <w:szCs w:val="24"/>
-        </w:rPr>
-        <w:tab/>
-      </w:r>
-      <w:r>
-        <w:rPr>
-          <w:sz w:val="24"/>
-          <w:szCs w:val="24"/>
-        </w:rPr>
-        <w:tab/>
-      </w:r>
-      <w:r>
-        <w:rPr>
-          <w:sz w:val="24"/>
-          <w:szCs w:val="24"/>
-        </w:rPr>
-        <w:tab/>
-      </w:r>
-      <w:r>
-        <w:rPr>
-          <w:sz w:val="24"/>
-          <w:szCs w:val="24"/>
-        </w:rPr>
-        <w:tab/>
-      </w:r>
-      <w:r>
-        <w:rPr>
-          <w:sz w:val="24"/>
-          <w:szCs w:val="24"/>
-        </w:rPr>
-        <w:tab/>
-      </w:r>
-      <w:r>
-        <w:rPr>
-          <w:sz w:val="24"/>
-          <w:szCs w:val="24"/>
-        </w:rPr>
-        <w:tab/>
-      </w:r>
-      <w:bookmarkStart w:id="9" w:name="dist"/>
-      <w:bookmarkStart w:id="10" w:name="district3"/>
-      <w:r>
-        <w:rPr>
-          <w:sz w:val="24"/>
-          <w:szCs w:val="24"/>
-        </w:rPr>
-        <w:t>Idukki</w:t>
-      </w:r>
-      <w:bookmarkEnd w:id="9"/>
-      <w:bookmarkEnd w:id="10"/>
+      <w:bookmarkStart w:id="4" w:name="unit2"/>
+      <w:r>
+        <w:rPr>
+          <w:sz w:val="24"/>
+          <w:szCs w:val="24"/>
+        </w:rPr>
+        <w:t>Unit2</w:t>
+      </w:r>
+      <w:bookmarkEnd w:id="4"/>
     </w:p>
     <w:p>
       <w:r>
@@ -1381,4 +1230,16 @@
   <a:objectDefaults/>
   <a:extraClrSchemeLst/>
 </a:theme>
+</file>
+
+<file path=customXml/item1.xml><?xml version="1.0" encoding="utf-8"?>
+<b:Sources xmlns:b="http://schemas.openxmlformats.org/officeDocument/2006/bibliography" xmlns="http://schemas.openxmlformats.org/officeDocument/2006/bibliography" SelectedStyle="\APA.XSL" StyleName="APA"/>
+</file>
+
+<file path=customXml/itemProps1.xml><?xml version="1.0" encoding="utf-8"?>
+<ds:datastoreItem xmlns:ds="http://schemas.openxmlformats.org/officeDocument/2006/customXml" ds:itemID="{F13625AE-14DE-4D12-82A6-14B2F0B5180E}">
+  <ds:schemaRefs>
+    <ds:schemaRef ds:uri="http://schemas.openxmlformats.org/officeDocument/2006/bibliography"/>
+  </ds:schemaRefs>
+</ds:datastoreItem>
 </file>
</xml_diff>

<commit_message>
[Modified] - Weekly Diary Word Format
</commit_message>
<xml_diff>
--- a/Installer Script/WordTemplates/WeeklyDiary.docx
+++ b/Installer Script/WordTemplates/WeeklyDiary.docx
@@ -4,119 +4,20 @@
   <w:body>
     <w:p>
       <w:pPr>
+        <w:pStyle w:val="NoSpacing"/>
         <w:jc w:val="center"/>
         <w:rPr>
           <w:b/>
         </w:rPr>
       </w:pPr>
-      <w:r>
-        <w:rPr>
-          <w:b/>
-        </w:rPr>
-        <w:t>KERALA POLICE</w:t>
-      </w:r>
-    </w:p>
-    <w:p>
-      <w:pPr>
-        <w:jc w:val="center"/>
-        <w:rPr>
-          <w:b/>
-          <w:u w:val="single"/>
-        </w:rPr>
-      </w:pPr>
-      <w:r>
-        <w:rPr>
-          <w:b/>
-          <w:u w:val="single"/>
-        </w:rPr>
-        <w:t>WEEKLY DIARY</w:t>
-      </w:r>
-    </w:p>
-    <w:p/>
-    <w:p>
-      <w:pPr>
-        <w:jc w:val="both"/>
-      </w:pPr>
-      <w:r>
-        <w:t>From</w:t>
-      </w:r>
-      <w:r>
-        <w:tab/>
-        <w:t xml:space="preserve">: </w:t>
-      </w:r>
-      <w:r>
-        <w:t xml:space="preserve">TESTER INSPECTOR, </w:t>
-      </w:r>
-      <w:bookmarkStart w:id="0" w:name="unit1"/>
-      <w:r>
-        <w:t>Unit</w:t>
-      </w:r>
-      <w:bookmarkEnd w:id="0"/>
-    </w:p>
-    <w:p>
-      <w:pPr>
-        <w:pBdr>
-          <w:bottom w:val="single" w:sz="6" w:space="1" w:color="auto"/>
-        </w:pBdr>
-        <w:jc w:val="both"/>
-      </w:pPr>
-      <w:r>
-        <w:t>To</w:t>
-      </w:r>
-      <w:r>
-        <w:tab/>
-        <w:t>:</w:t>
-      </w:r>
-      <w:r>
-        <w:t xml:space="preserve"> </w:t>
-      </w:r>
-      <w:r>
-        <w:t xml:space="preserve">THE DIRECTOR, FINGERPRINT BUREAU, </w:t>
-      </w:r>
-      <w:proofErr w:type="gramStart"/>
-      <w:r>
-        <w:t>TVM</w:t>
-      </w:r>
-      <w:proofErr w:type="gramEnd"/>
-    </w:p>
-    <w:p>
-      <w:pPr>
-        <w:pStyle w:val="NoSpacing"/>
-      </w:pPr>
-      <w:r>
-        <w:tab/>
-      </w:r>
-      <w:r>
-        <w:tab/>
-      </w:r>
-      <w:r>
-        <w:tab/>
-      </w:r>
-      <w:r>
-        <w:tab/>
-      </w:r>
-      <w:r>
-        <w:tab/>
-      </w:r>
-      <w:r>
-        <w:tab/>
-      </w:r>
-    </w:p>
-    <w:p>
-      <w:pPr>
-        <w:jc w:val="center"/>
-        <w:rPr>
-          <w:b/>
-        </w:rPr>
-      </w:pPr>
-      <w:bookmarkStart w:id="1" w:name="header"/>
+      <w:bookmarkStart w:id="0" w:name="header"/>
       <w:r>
         <w:rPr>
           <w:b/>
         </w:rPr>
         <w:t>Weekly Diary Header</w:t>
       </w:r>
-      <w:bookmarkEnd w:id="1"/>
+      <w:bookmarkEnd w:id="0"/>
     </w:p>
     <w:p>
       <w:pPr>
@@ -436,6 +337,12 @@
       </w:r>
     </w:p>
     <w:p>
+      <w:pPr>
+        <w:rPr>
+          <w:sz w:val="24"/>
+          <w:szCs w:val="24"/>
+        </w:rPr>
+      </w:pPr>
       <w:r>
         <w:tab/>
       </w:r>
@@ -473,51 +380,6 @@
           <w:szCs w:val="24"/>
         </w:rPr>
       </w:pPr>
-      <w:r>
-        <w:tab/>
-      </w:r>
-      <w:r>
-        <w:tab/>
-      </w:r>
-      <w:r>
-        <w:tab/>
-      </w:r>
-      <w:r>
-        <w:tab/>
-      </w:r>
-      <w:r>
-        <w:tab/>
-      </w:r>
-      <w:r>
-        <w:tab/>
-      </w:r>
-      <w:r>
-        <w:tab/>
-      </w:r>
-      <w:r>
-        <w:tab/>
-      </w:r>
-      <w:r>
-        <w:tab/>
-      </w:r>
-      <w:bookmarkStart w:id="2" w:name="officername"/>
-      <w:proofErr w:type="spellStart"/>
-      <w:r>
-        <w:rPr>
-          <w:sz w:val="24"/>
-          <w:szCs w:val="24"/>
-        </w:rPr>
-        <w:t>Officer</w:t>
-      </w:r>
-      <w:r>
-        <w:rPr>
-          <w:sz w:val="24"/>
-          <w:szCs w:val="24"/>
-        </w:rPr>
-        <w:t>Name</w:t>
-      </w:r>
-      <w:bookmarkEnd w:id="2"/>
-      <w:proofErr w:type="spellEnd"/>
     </w:p>
     <w:p>
       <w:pPr>
@@ -528,78 +390,6 @@
           <w:szCs w:val="24"/>
         </w:rPr>
       </w:pPr>
-      <w:r>
-        <w:rPr>
-          <w:sz w:val="24"/>
-          <w:szCs w:val="24"/>
-        </w:rPr>
-        <w:tab/>
-      </w:r>
-      <w:r>
-        <w:rPr>
-          <w:sz w:val="24"/>
-          <w:szCs w:val="24"/>
-        </w:rPr>
-        <w:tab/>
-      </w:r>
-      <w:r>
-        <w:rPr>
-          <w:sz w:val="24"/>
-          <w:szCs w:val="24"/>
-        </w:rPr>
-        <w:tab/>
-      </w:r>
-      <w:r>
-        <w:rPr>
-          <w:sz w:val="24"/>
-          <w:szCs w:val="24"/>
-        </w:rPr>
-        <w:tab/>
-      </w:r>
-      <w:r>
-        <w:rPr>
-          <w:sz w:val="24"/>
-          <w:szCs w:val="24"/>
-        </w:rPr>
-        <w:tab/>
-      </w:r>
-      <w:r>
-        <w:rPr>
-          <w:sz w:val="24"/>
-          <w:szCs w:val="24"/>
-        </w:rPr>
-        <w:tab/>
-      </w:r>
-      <w:r>
-        <w:rPr>
-          <w:sz w:val="24"/>
-          <w:szCs w:val="24"/>
-        </w:rPr>
-        <w:tab/>
-      </w:r>
-      <w:r>
-        <w:rPr>
-          <w:sz w:val="24"/>
-          <w:szCs w:val="24"/>
-        </w:rPr>
-        <w:tab/>
-      </w:r>
-      <w:r>
-        <w:rPr>
-          <w:sz w:val="24"/>
-          <w:szCs w:val="24"/>
-        </w:rPr>
-        <w:tab/>
-      </w:r>
-      <w:bookmarkStart w:id="3" w:name="designation"/>
-      <w:r>
-        <w:rPr>
-          <w:sz w:val="24"/>
-          <w:szCs w:val="24"/>
-        </w:rPr>
-        <w:t>Designation</w:t>
-      </w:r>
-      <w:bookmarkEnd w:id="3"/>
     </w:p>
     <w:p>
       <w:pPr>
@@ -615,73 +405,19 @@
           <w:sz w:val="24"/>
           <w:szCs w:val="24"/>
         </w:rPr>
-        <w:tab/>
-      </w:r>
+        <w:t xml:space="preserve">To: The Director, Fingerprint Bureau, </w:t>
+      </w:r>
+      <w:proofErr w:type="spellStart"/>
+      <w:proofErr w:type="gramStart"/>
       <w:r>
         <w:rPr>
           <w:sz w:val="24"/>
           <w:szCs w:val="24"/>
         </w:rPr>
-        <w:tab/>
-      </w:r>
-      <w:r>
-        <w:rPr>
-          <w:sz w:val="24"/>
-          <w:szCs w:val="24"/>
-        </w:rPr>
-        <w:tab/>
-      </w:r>
-      <w:r>
-        <w:rPr>
-          <w:sz w:val="24"/>
-          <w:szCs w:val="24"/>
-        </w:rPr>
-        <w:tab/>
-      </w:r>
-      <w:r>
-        <w:rPr>
-          <w:sz w:val="24"/>
-          <w:szCs w:val="24"/>
-        </w:rPr>
-        <w:tab/>
-      </w:r>
-      <w:r>
-        <w:rPr>
-          <w:sz w:val="24"/>
-          <w:szCs w:val="24"/>
-        </w:rPr>
-        <w:tab/>
-      </w:r>
-      <w:r>
-        <w:rPr>
-          <w:sz w:val="24"/>
-          <w:szCs w:val="24"/>
-        </w:rPr>
-        <w:tab/>
-      </w:r>
-      <w:r>
-        <w:rPr>
-          <w:sz w:val="24"/>
-          <w:szCs w:val="24"/>
-        </w:rPr>
-        <w:tab/>
-      </w:r>
-      <w:r>
-        <w:rPr>
-          <w:sz w:val="24"/>
-          <w:szCs w:val="24"/>
-        </w:rPr>
-        <w:tab/>
-      </w:r>
-      <w:bookmarkStart w:id="4" w:name="unit2"/>
-      <w:r>
-        <w:rPr>
-          <w:sz w:val="24"/>
-          <w:szCs w:val="24"/>
-        </w:rPr>
-        <w:t>Unit2</w:t>
-      </w:r>
-      <w:bookmarkEnd w:id="4"/>
+        <w:t>Thiruvananthapuram</w:t>
+      </w:r>
+      <w:proofErr w:type="spellEnd"/>
+      <w:proofErr w:type="gramEnd"/>
     </w:p>
     <w:p>
       <w:r>

</xml_diff>